<commit_message>
some basic operation on array
</commit_message>
<xml_diff>
--- a/List of common DSA.docx
+++ b/List of common DSA.docx
@@ -4,30 +4,37 @@
   <w:body>
     <w:p>
       <w:pPr>
+        <w:pStyle w:val="Heading1"/>
         <w:jc w:val="center"/>
-        <w:rPr>
-          <w:rFonts w:ascii="Times New Roman" w:hAnsi="Times New Roman" w:cs="Times New Roman"/>
-          <w:lang w:val="en-US"/>
-        </w:rPr>
-      </w:pPr>
-      <w:r>
-        <w:rPr>
-          <w:rFonts w:ascii="Times New Roman" w:hAnsi="Times New Roman" w:cs="Times New Roman"/>
-          <w:lang w:val="en-US"/>
-        </w:rPr>
-        <w:t>PART 1: SOME BASIC OPERATIONS OF COMMON DATA STRUCTURES</w:t>
-      </w:r>
-    </w:p>
-    <w:p>
-      <w:pPr>
-        <w:rPr>
-          <w:rFonts w:ascii="Times New Roman" w:hAnsi="Times New Roman" w:cs="Times New Roman"/>
-          <w:lang w:val="en-US"/>
-        </w:rPr>
-      </w:pPr>
-      <w:r>
-        <w:rPr>
-          <w:rFonts w:ascii="Times New Roman" w:hAnsi="Times New Roman" w:cs="Times New Roman"/>
+      </w:pPr>
+      <w:r>
+        <w:t xml:space="preserve">PART 1: SOME BASIC OPERATIONS </w:t>
+      </w:r>
+      <w:r>
+        <w:rPr>
+          <w:lang w:val="en-US"/>
+        </w:rPr>
+        <w:t>OF</w:t>
+      </w:r>
+      <w:r>
+        <w:rPr>
+          <w:lang w:val="en-US"/>
+        </w:rPr>
+        <w:br/>
+      </w:r>
+      <w:r>
+        <w:t xml:space="preserve"> COMMON DATA STRUCTURES</w:t>
+      </w:r>
+    </w:p>
+    <w:p>
+      <w:pPr>
+        <w:pStyle w:val="Heading2"/>
+        <w:rPr>
+          <w:lang w:val="en-US"/>
+        </w:rPr>
+      </w:pPr>
+      <w:r>
+        <w:rPr>
           <w:lang w:val="en-US"/>
         </w:rPr>
         <w:t>1. ARRAY</w:t>
@@ -37,9 +44,949 @@
       <w:pPr>
         <w:rPr>
           <w:rFonts w:ascii="Times New Roman" w:hAnsi="Times New Roman" w:cs="Times New Roman"/>
-          <w:lang w:val="en-US"/>
-        </w:rPr>
-      </w:pPr>
+          <w:b/>
+          <w:bCs/>
+          <w:lang w:val="en-US"/>
+        </w:rPr>
+      </w:pPr>
+      <w:r>
+        <w:rPr>
+          <w:rFonts w:ascii="Times New Roman" w:hAnsi="Times New Roman" w:cs="Times New Roman"/>
+          <w:b/>
+          <w:bCs/>
+          <w:lang w:val="en-US"/>
+        </w:rPr>
+        <w:t xml:space="preserve">1.1. </w:t>
+      </w:r>
+      <w:r>
+        <w:rPr>
+          <w:rFonts w:ascii="Times New Roman" w:hAnsi="Times New Roman" w:cs="Times New Roman"/>
+          <w:b/>
+          <w:bCs/>
+          <w:lang w:val="en-US"/>
+        </w:rPr>
+        <w:t xml:space="preserve">Add an element in </w:t>
+      </w:r>
+      <w:proofErr w:type="gramStart"/>
+      <w:r>
+        <w:rPr>
+          <w:rFonts w:ascii="Times New Roman" w:hAnsi="Times New Roman" w:cs="Times New Roman"/>
+          <w:b/>
+          <w:bCs/>
+          <w:lang w:val="en-US"/>
+        </w:rPr>
+        <w:t>any position in</w:t>
+      </w:r>
+      <w:proofErr w:type="gramEnd"/>
+      <w:r>
+        <w:rPr>
+          <w:rFonts w:ascii="Times New Roman" w:hAnsi="Times New Roman" w:cs="Times New Roman"/>
+          <w:b/>
+          <w:bCs/>
+          <w:lang w:val="en-US"/>
+        </w:rPr>
+        <w:t xml:space="preserve"> array.</w:t>
+      </w:r>
+    </w:p>
+    <w:p>
+      <w:pPr>
+        <w:rPr>
+          <w:rFonts w:ascii="Times New Roman" w:hAnsi="Times New Roman" w:cs="Times New Roman"/>
+          <w:lang w:val="en-US"/>
+        </w:rPr>
+      </w:pPr>
+      <w:r>
+        <w:rPr>
+          <w:rFonts w:ascii="Times New Roman" w:hAnsi="Times New Roman" w:cs="Times New Roman"/>
+          <w:lang w:val="en-US"/>
+        </w:rPr>
+        <w:t>Complexity: T(n) = O(n)</w:t>
+      </w:r>
+      <w:r>
+        <w:rPr>
+          <w:rFonts w:ascii="Times New Roman" w:hAnsi="Times New Roman" w:cs="Times New Roman"/>
+          <w:lang w:val="en-US"/>
+        </w:rPr>
+        <w:t xml:space="preserve"> (add tail: T(n) = </w:t>
+      </w:r>
+      <w:proofErr w:type="gramStart"/>
+      <w:r>
+        <w:rPr>
+          <w:rFonts w:ascii="Times New Roman" w:hAnsi="Times New Roman" w:cs="Times New Roman"/>
+          <w:lang w:val="en-US"/>
+        </w:rPr>
+        <w:t>O(</w:t>
+      </w:r>
+      <w:proofErr w:type="gramEnd"/>
+      <w:r>
+        <w:rPr>
+          <w:rFonts w:ascii="Times New Roman" w:hAnsi="Times New Roman" w:cs="Times New Roman"/>
+          <w:lang w:val="en-US"/>
+        </w:rPr>
+        <w:t>1))</w:t>
+      </w:r>
+    </w:p>
+    <w:p>
+      <w:pPr>
+        <w:rPr>
+          <w:rFonts w:ascii="Times New Roman" w:hAnsi="Times New Roman" w:cs="Times New Roman"/>
+          <w:b/>
+          <w:bCs/>
+          <w:lang w:val="en-US"/>
+        </w:rPr>
+      </w:pPr>
+      <w:r>
+        <w:rPr>
+          <w:rFonts w:ascii="Times New Roman" w:hAnsi="Times New Roman" w:cs="Times New Roman"/>
+          <w:b/>
+          <w:bCs/>
+          <w:lang w:val="en-US"/>
+        </w:rPr>
+        <w:t xml:space="preserve">1.2. </w:t>
+      </w:r>
+      <w:r>
+        <w:rPr>
+          <w:rFonts w:ascii="Times New Roman" w:hAnsi="Times New Roman" w:cs="Times New Roman"/>
+          <w:b/>
+          <w:bCs/>
+          <w:lang w:val="en-US"/>
+        </w:rPr>
+        <w:t xml:space="preserve">Remove </w:t>
+      </w:r>
+      <w:r>
+        <w:rPr>
+          <w:rFonts w:ascii="Times New Roman" w:hAnsi="Times New Roman" w:cs="Times New Roman"/>
+          <w:b/>
+          <w:bCs/>
+          <w:lang w:val="en-US"/>
+        </w:rPr>
+        <w:t>an element in any position in array</w:t>
+      </w:r>
+      <w:r>
+        <w:rPr>
+          <w:rFonts w:ascii="Times New Roman" w:hAnsi="Times New Roman" w:cs="Times New Roman"/>
+          <w:b/>
+          <w:bCs/>
+          <w:lang w:val="en-US"/>
+        </w:rPr>
+        <w:t>.</w:t>
+      </w:r>
+    </w:p>
+    <w:p>
+      <w:pPr>
+        <w:rPr>
+          <w:rFonts w:ascii="Times New Roman" w:hAnsi="Times New Roman" w:cs="Times New Roman"/>
+          <w:lang w:val="en-US"/>
+        </w:rPr>
+      </w:pPr>
+      <w:r>
+        <w:rPr>
+          <w:rFonts w:ascii="Times New Roman" w:hAnsi="Times New Roman" w:cs="Times New Roman"/>
+          <w:lang w:val="en-US"/>
+        </w:rPr>
+        <w:t>Complexity: T(n) = O(</w:t>
+      </w:r>
+      <w:proofErr w:type="gramStart"/>
+      <w:r>
+        <w:rPr>
+          <w:rFonts w:ascii="Times New Roman" w:hAnsi="Times New Roman" w:cs="Times New Roman"/>
+          <w:lang w:val="en-US"/>
+        </w:rPr>
+        <w:t>n)</w:t>
+      </w:r>
+      <w:r>
+        <w:rPr>
+          <w:rFonts w:ascii="Times New Roman" w:hAnsi="Times New Roman" w:cs="Times New Roman"/>
+          <w:lang w:val="en-US"/>
+        </w:rPr>
+        <w:t xml:space="preserve"> </w:t>
+      </w:r>
+      <w:r>
+        <w:rPr>
+          <w:rFonts w:ascii="Times New Roman" w:hAnsi="Times New Roman" w:cs="Times New Roman"/>
+          <w:lang w:val="en-US"/>
+        </w:rPr>
+        <w:t xml:space="preserve"> (</w:t>
+      </w:r>
+      <w:r>
+        <w:rPr>
+          <w:rFonts w:ascii="Times New Roman" w:hAnsi="Times New Roman" w:cs="Times New Roman"/>
+          <w:lang w:val="en-US"/>
+        </w:rPr>
+        <w:t xml:space="preserve">remove </w:t>
+      </w:r>
+      <w:r>
+        <w:rPr>
+          <w:rFonts w:ascii="Times New Roman" w:hAnsi="Times New Roman" w:cs="Times New Roman"/>
+          <w:lang w:val="en-US"/>
+        </w:rPr>
+        <w:t xml:space="preserve"> tail</w:t>
+      </w:r>
+      <w:proofErr w:type="gramEnd"/>
+      <w:r>
+        <w:rPr>
+          <w:rFonts w:ascii="Times New Roman" w:hAnsi="Times New Roman" w:cs="Times New Roman"/>
+          <w:lang w:val="en-US"/>
+        </w:rPr>
+        <w:t xml:space="preserve">: T(n) = </w:t>
+      </w:r>
+      <w:proofErr w:type="gramStart"/>
+      <w:r>
+        <w:rPr>
+          <w:rFonts w:ascii="Times New Roman" w:hAnsi="Times New Roman" w:cs="Times New Roman"/>
+          <w:lang w:val="en-US"/>
+        </w:rPr>
+        <w:t>O(</w:t>
+      </w:r>
+      <w:proofErr w:type="gramEnd"/>
+      <w:r>
+        <w:rPr>
+          <w:rFonts w:ascii="Times New Roman" w:hAnsi="Times New Roman" w:cs="Times New Roman"/>
+          <w:lang w:val="en-US"/>
+        </w:rPr>
+        <w:t>1))</w:t>
+      </w:r>
+    </w:p>
+    <w:p>
+      <w:pPr>
+        <w:rPr>
+          <w:rFonts w:ascii="Times New Roman" w:hAnsi="Times New Roman" w:cs="Times New Roman"/>
+          <w:b/>
+          <w:bCs/>
+          <w:lang w:val="en-US"/>
+        </w:rPr>
+      </w:pPr>
+      <w:r>
+        <w:rPr>
+          <w:rFonts w:ascii="Times New Roman" w:hAnsi="Times New Roman" w:cs="Times New Roman"/>
+          <w:b/>
+          <w:bCs/>
+          <w:lang w:val="en-US"/>
+        </w:rPr>
+        <w:t xml:space="preserve">1.3. </w:t>
+      </w:r>
+      <w:r>
+        <w:rPr>
+          <w:rFonts w:ascii="Times New Roman" w:hAnsi="Times New Roman" w:cs="Times New Roman"/>
+          <w:b/>
+          <w:bCs/>
+          <w:lang w:val="en-US"/>
+        </w:rPr>
+        <w:t xml:space="preserve">Change </w:t>
+      </w:r>
+      <w:proofErr w:type="gramStart"/>
+      <w:r>
+        <w:rPr>
+          <w:rFonts w:ascii="Times New Roman" w:hAnsi="Times New Roman" w:cs="Times New Roman"/>
+          <w:b/>
+          <w:bCs/>
+          <w:lang w:val="en-US"/>
+        </w:rPr>
+        <w:t>a value</w:t>
+      </w:r>
+      <w:proofErr w:type="gramEnd"/>
+      <w:r>
+        <w:rPr>
+          <w:rFonts w:ascii="Times New Roman" w:hAnsi="Times New Roman" w:cs="Times New Roman"/>
+          <w:b/>
+          <w:bCs/>
+          <w:lang w:val="en-US"/>
+        </w:rPr>
+        <w:t xml:space="preserve"> of element in array</w:t>
+      </w:r>
+      <w:r>
+        <w:rPr>
+          <w:rFonts w:ascii="Times New Roman" w:hAnsi="Times New Roman" w:cs="Times New Roman"/>
+          <w:b/>
+          <w:bCs/>
+          <w:lang w:val="en-US"/>
+        </w:rPr>
+        <w:t>.</w:t>
+      </w:r>
+    </w:p>
+    <w:p>
+      <w:pPr>
+        <w:rPr>
+          <w:rFonts w:ascii="Times New Roman" w:hAnsi="Times New Roman" w:cs="Times New Roman"/>
+          <w:lang w:val="en-US"/>
+        </w:rPr>
+      </w:pPr>
+      <w:r>
+        <w:rPr>
+          <w:rFonts w:ascii="Times New Roman" w:hAnsi="Times New Roman" w:cs="Times New Roman"/>
+          <w:lang w:val="en-US"/>
+        </w:rPr>
+        <w:t>Complexity: T(n) = O(n)</w:t>
+      </w:r>
+    </w:p>
+    <w:p>
+      <w:pPr>
+        <w:rPr>
+          <w:rFonts w:ascii="Times New Roman" w:hAnsi="Times New Roman" w:cs="Times New Roman"/>
+          <w:b/>
+          <w:bCs/>
+          <w:lang w:val="en-US"/>
+        </w:rPr>
+      </w:pPr>
+      <w:r>
+        <w:rPr>
+          <w:rFonts w:ascii="Times New Roman" w:hAnsi="Times New Roman" w:cs="Times New Roman"/>
+          <w:b/>
+          <w:bCs/>
+          <w:lang w:val="en-US"/>
+        </w:rPr>
+        <w:t xml:space="preserve">1.4. </w:t>
+      </w:r>
+      <w:r>
+        <w:rPr>
+          <w:rFonts w:ascii="Times New Roman" w:hAnsi="Times New Roman" w:cs="Times New Roman"/>
+          <w:b/>
+          <w:bCs/>
+          <w:lang w:val="en-US"/>
+        </w:rPr>
+        <w:t>Find min, max in array</w:t>
+      </w:r>
+      <w:r>
+        <w:rPr>
+          <w:rFonts w:ascii="Times New Roman" w:hAnsi="Times New Roman" w:cs="Times New Roman"/>
+          <w:b/>
+          <w:bCs/>
+          <w:lang w:val="en-US"/>
+        </w:rPr>
+        <w:t>.</w:t>
+      </w:r>
+    </w:p>
+    <w:p>
+      <w:pPr>
+        <w:rPr>
+          <w:rFonts w:ascii="Times New Roman" w:hAnsi="Times New Roman" w:cs="Times New Roman"/>
+          <w:lang w:val="en-US"/>
+        </w:rPr>
+      </w:pPr>
+      <w:r>
+        <w:rPr>
+          <w:rFonts w:ascii="Times New Roman" w:hAnsi="Times New Roman" w:cs="Times New Roman"/>
+          <w:lang w:val="en-US"/>
+        </w:rPr>
+        <w:t>Complexity: T(n) = O(n)</w:t>
+      </w:r>
+    </w:p>
+    <w:p>
+      <w:pPr>
+        <w:rPr>
+          <w:rFonts w:ascii="Times New Roman" w:hAnsi="Times New Roman" w:cs="Times New Roman"/>
+          <w:b/>
+          <w:bCs/>
+          <w:lang w:val="en-US"/>
+        </w:rPr>
+      </w:pPr>
+      <w:r>
+        <w:rPr>
+          <w:rFonts w:ascii="Times New Roman" w:hAnsi="Times New Roman" w:cs="Times New Roman"/>
+          <w:b/>
+          <w:bCs/>
+          <w:lang w:val="en-US"/>
+        </w:rPr>
+        <w:t xml:space="preserve">1.5. </w:t>
+      </w:r>
+      <w:proofErr w:type="gramStart"/>
+      <w:r>
+        <w:rPr>
+          <w:rFonts w:ascii="Times New Roman" w:hAnsi="Times New Roman" w:cs="Times New Roman"/>
+          <w:b/>
+          <w:bCs/>
+          <w:lang w:val="en-US"/>
+        </w:rPr>
+        <w:t>Sort</w:t>
+      </w:r>
+      <w:proofErr w:type="gramEnd"/>
+      <w:r>
+        <w:rPr>
+          <w:rFonts w:ascii="Times New Roman" w:hAnsi="Times New Roman" w:cs="Times New Roman"/>
+          <w:b/>
+          <w:bCs/>
+          <w:lang w:val="en-US"/>
+        </w:rPr>
+        <w:t xml:space="preserve"> array</w:t>
+      </w:r>
+      <w:r>
+        <w:rPr>
+          <w:rFonts w:ascii="Times New Roman" w:hAnsi="Times New Roman" w:cs="Times New Roman"/>
+          <w:b/>
+          <w:bCs/>
+          <w:lang w:val="en-US"/>
+        </w:rPr>
+        <w:t>.</w:t>
+      </w:r>
+    </w:p>
+    <w:p>
+      <w:pPr>
+        <w:rPr>
+          <w:rFonts w:ascii="Times New Roman" w:hAnsi="Times New Roman" w:cs="Times New Roman"/>
+          <w:lang w:val="en-US"/>
+        </w:rPr>
+      </w:pPr>
+      <w:r>
+        <w:rPr>
+          <w:rFonts w:ascii="Times New Roman" w:hAnsi="Times New Roman" w:cs="Times New Roman"/>
+          <w:b/>
+          <w:bCs/>
+          <w:lang w:val="en-US"/>
+        </w:rPr>
+        <w:t xml:space="preserve">+ </w:t>
+      </w:r>
+      <w:r>
+        <w:rPr>
+          <w:rFonts w:ascii="Times New Roman" w:hAnsi="Times New Roman" w:cs="Times New Roman"/>
+          <w:lang w:val="en-US"/>
+        </w:rPr>
+        <w:t>Interchange sort</w:t>
+      </w:r>
+      <w:r>
+        <w:rPr>
+          <w:rFonts w:ascii="Times New Roman" w:hAnsi="Times New Roman" w:cs="Times New Roman"/>
+          <w:lang w:val="en-US"/>
+        </w:rPr>
+        <w:t xml:space="preserve">: </w:t>
+      </w:r>
+    </w:p>
+    <w:p>
+      <w:pPr>
+        <w:rPr>
+          <w:rFonts w:ascii="Times New Roman" w:hAnsi="Times New Roman" w:cs="Times New Roman"/>
+          <w:lang w:val="en-US"/>
+        </w:rPr>
+      </w:pPr>
+      <w:r>
+        <w:rPr>
+          <w:rFonts w:ascii="Times New Roman" w:hAnsi="Times New Roman" w:cs="Times New Roman"/>
+          <w:lang w:val="en-US"/>
+        </w:rPr>
+        <w:t>Complexity: T(n) = O(n</w:t>
+      </w:r>
+      <w:r>
+        <w:rPr>
+          <w:rFonts w:ascii="Times New Roman" w:hAnsi="Times New Roman" w:cs="Times New Roman"/>
+          <w:vertAlign w:val="superscript"/>
+          <w:lang w:val="en-US"/>
+        </w:rPr>
+        <w:t>2</w:t>
+      </w:r>
+      <w:r>
+        <w:rPr>
+          <w:rFonts w:ascii="Times New Roman" w:hAnsi="Times New Roman" w:cs="Times New Roman"/>
+          <w:lang w:val="en-US"/>
+        </w:rPr>
+        <w:t>)</w:t>
+      </w:r>
+    </w:p>
+    <w:p>
+      <w:pPr>
+        <w:rPr>
+          <w:rFonts w:ascii="Times New Roman" w:hAnsi="Times New Roman" w:cs="Times New Roman"/>
+          <w:lang w:val="en-US"/>
+        </w:rPr>
+      </w:pPr>
+      <w:r>
+        <w:rPr>
+          <w:rFonts w:ascii="Times New Roman" w:hAnsi="Times New Roman" w:cs="Times New Roman"/>
+          <w:lang w:val="en-US"/>
+        </w:rPr>
+        <w:t>+ Insertion sort</w:t>
+      </w:r>
+    </w:p>
+    <w:p>
+      <w:pPr>
+        <w:rPr>
+          <w:rFonts w:ascii="Times New Roman" w:hAnsi="Times New Roman" w:cs="Times New Roman"/>
+          <w:lang w:val="en-US"/>
+        </w:rPr>
+      </w:pPr>
+      <w:r>
+        <w:rPr>
+          <w:rFonts w:ascii="Times New Roman" w:hAnsi="Times New Roman" w:cs="Times New Roman"/>
+          <w:lang w:val="en-US"/>
+        </w:rPr>
+        <w:t>Complexity: T(n) = O(n</w:t>
+      </w:r>
+      <w:r>
+        <w:rPr>
+          <w:rFonts w:ascii="Times New Roman" w:hAnsi="Times New Roman" w:cs="Times New Roman"/>
+          <w:vertAlign w:val="superscript"/>
+          <w:lang w:val="en-US"/>
+        </w:rPr>
+        <w:t>2</w:t>
+      </w:r>
+      <w:r>
+        <w:rPr>
+          <w:rFonts w:ascii="Times New Roman" w:hAnsi="Times New Roman" w:cs="Times New Roman"/>
+          <w:lang w:val="en-US"/>
+        </w:rPr>
+        <w:t>)</w:t>
+      </w:r>
+    </w:p>
+    <w:p>
+      <w:pPr>
+        <w:rPr>
+          <w:rFonts w:ascii="Times New Roman" w:hAnsi="Times New Roman" w:cs="Times New Roman"/>
+          <w:lang w:val="en-US"/>
+        </w:rPr>
+      </w:pPr>
+      <w:r>
+        <w:rPr>
+          <w:rFonts w:ascii="Times New Roman" w:hAnsi="Times New Roman" w:cs="Times New Roman"/>
+          <w:lang w:val="en-US"/>
+        </w:rPr>
+        <w:t xml:space="preserve">+ </w:t>
+      </w:r>
+      <w:proofErr w:type="spellStart"/>
+      <w:r>
+        <w:rPr>
+          <w:rFonts w:ascii="Times New Roman" w:hAnsi="Times New Roman" w:cs="Times New Roman"/>
+          <w:lang w:val="en-US"/>
+        </w:rPr>
+        <w:t>Bubule</w:t>
+      </w:r>
+      <w:proofErr w:type="spellEnd"/>
+      <w:r>
+        <w:rPr>
+          <w:rFonts w:ascii="Times New Roman" w:hAnsi="Times New Roman" w:cs="Times New Roman"/>
+          <w:lang w:val="en-US"/>
+        </w:rPr>
+        <w:t xml:space="preserve"> sort</w:t>
+      </w:r>
+    </w:p>
+    <w:p>
+      <w:pPr>
+        <w:rPr>
+          <w:rFonts w:ascii="Times New Roman" w:hAnsi="Times New Roman" w:cs="Times New Roman"/>
+          <w:lang w:val="en-US"/>
+        </w:rPr>
+      </w:pPr>
+      <w:r>
+        <w:rPr>
+          <w:rFonts w:ascii="Times New Roman" w:hAnsi="Times New Roman" w:cs="Times New Roman"/>
+          <w:lang w:val="en-US"/>
+        </w:rPr>
+        <w:t>Complexity: T(n) = O(n</w:t>
+      </w:r>
+      <w:r>
+        <w:rPr>
+          <w:rFonts w:ascii="Times New Roman" w:hAnsi="Times New Roman" w:cs="Times New Roman"/>
+          <w:vertAlign w:val="superscript"/>
+          <w:lang w:val="en-US"/>
+        </w:rPr>
+        <w:t>2</w:t>
+      </w:r>
+      <w:r>
+        <w:rPr>
+          <w:rFonts w:ascii="Times New Roman" w:hAnsi="Times New Roman" w:cs="Times New Roman"/>
+          <w:lang w:val="en-US"/>
+        </w:rPr>
+        <w:t>)</w:t>
+      </w:r>
+    </w:p>
+    <w:p>
+      <w:pPr>
+        <w:rPr>
+          <w:rFonts w:ascii="Times New Roman" w:hAnsi="Times New Roman" w:cs="Times New Roman"/>
+          <w:lang w:val="en-US"/>
+        </w:rPr>
+      </w:pPr>
+      <w:r>
+        <w:rPr>
+          <w:rFonts w:ascii="Times New Roman" w:hAnsi="Times New Roman" w:cs="Times New Roman"/>
+          <w:lang w:val="en-US"/>
+        </w:rPr>
+        <w:t xml:space="preserve">+ Selection </w:t>
+      </w:r>
+      <w:proofErr w:type="gramStart"/>
+      <w:r>
+        <w:rPr>
+          <w:rFonts w:ascii="Times New Roman" w:hAnsi="Times New Roman" w:cs="Times New Roman"/>
+          <w:lang w:val="en-US"/>
+        </w:rPr>
+        <w:t>sort</w:t>
+      </w:r>
+      <w:proofErr w:type="gramEnd"/>
+    </w:p>
+    <w:p>
+      <w:pPr>
+        <w:rPr>
+          <w:rFonts w:ascii="Times New Roman" w:hAnsi="Times New Roman" w:cs="Times New Roman"/>
+          <w:lang w:val="en-US"/>
+        </w:rPr>
+      </w:pPr>
+      <w:r>
+        <w:rPr>
+          <w:rFonts w:ascii="Times New Roman" w:hAnsi="Times New Roman" w:cs="Times New Roman"/>
+          <w:lang w:val="en-US"/>
+        </w:rPr>
+        <w:t>Complexity: T(n) = O(n</w:t>
+      </w:r>
+      <w:r>
+        <w:rPr>
+          <w:rFonts w:ascii="Times New Roman" w:hAnsi="Times New Roman" w:cs="Times New Roman"/>
+          <w:vertAlign w:val="superscript"/>
+          <w:lang w:val="en-US"/>
+        </w:rPr>
+        <w:t>2</w:t>
+      </w:r>
+      <w:r>
+        <w:rPr>
+          <w:rFonts w:ascii="Times New Roman" w:hAnsi="Times New Roman" w:cs="Times New Roman"/>
+          <w:lang w:val="en-US"/>
+        </w:rPr>
+        <w:t>)</w:t>
+      </w:r>
+    </w:p>
+    <w:p>
+      <w:pPr>
+        <w:rPr>
+          <w:rFonts w:ascii="Times New Roman" w:hAnsi="Times New Roman" w:cs="Times New Roman"/>
+          <w:lang w:val="en-US"/>
+        </w:rPr>
+      </w:pPr>
+      <w:r>
+        <w:rPr>
+          <w:rFonts w:ascii="Times New Roman" w:hAnsi="Times New Roman" w:cs="Times New Roman"/>
+          <w:lang w:val="en-US"/>
+        </w:rPr>
+        <w:t>+ Heap sort</w:t>
+      </w:r>
+    </w:p>
+    <w:p>
+      <w:pPr>
+        <w:rPr>
+          <w:rFonts w:ascii="Times New Roman" w:hAnsi="Times New Roman" w:cs="Times New Roman"/>
+          <w:lang w:val="en-US"/>
+        </w:rPr>
+      </w:pPr>
+      <w:r>
+        <w:rPr>
+          <w:rFonts w:ascii="Times New Roman" w:hAnsi="Times New Roman" w:cs="Times New Roman"/>
+          <w:lang w:val="en-US"/>
+        </w:rPr>
+        <w:t>Complexity: T(n) = O(</w:t>
+      </w:r>
+      <w:proofErr w:type="spellStart"/>
+      <w:r>
+        <w:rPr>
+          <w:rFonts w:ascii="Times New Roman" w:hAnsi="Times New Roman" w:cs="Times New Roman"/>
+          <w:lang w:val="en-US"/>
+        </w:rPr>
+        <w:t>n</w:t>
+      </w:r>
+      <w:r>
+        <w:rPr>
+          <w:rFonts w:ascii="Times New Roman" w:hAnsi="Times New Roman" w:cs="Times New Roman"/>
+          <w:lang w:val="en-US"/>
+        </w:rPr>
+        <w:t>logn</w:t>
+      </w:r>
+      <w:proofErr w:type="spellEnd"/>
+      <w:r>
+        <w:rPr>
+          <w:rFonts w:ascii="Times New Roman" w:hAnsi="Times New Roman" w:cs="Times New Roman"/>
+          <w:lang w:val="en-US"/>
+        </w:rPr>
+        <w:t>)</w:t>
+      </w:r>
+    </w:p>
+    <w:p>
+      <w:pPr>
+        <w:rPr>
+          <w:rFonts w:ascii="Times New Roman" w:hAnsi="Times New Roman" w:cs="Times New Roman"/>
+          <w:lang w:val="en-US"/>
+        </w:rPr>
+      </w:pPr>
+      <w:r>
+        <w:rPr>
+          <w:rFonts w:ascii="Times New Roman" w:hAnsi="Times New Roman" w:cs="Times New Roman"/>
+          <w:lang w:val="en-US"/>
+        </w:rPr>
+        <w:t>+ Quick sort</w:t>
+      </w:r>
+    </w:p>
+    <w:p>
+      <w:pPr>
+        <w:rPr>
+          <w:rFonts w:ascii="Times New Roman" w:hAnsi="Times New Roman" w:cs="Times New Roman"/>
+          <w:lang w:val="en-US"/>
+        </w:rPr>
+      </w:pPr>
+      <w:r>
+        <w:rPr>
+          <w:rFonts w:ascii="Times New Roman" w:hAnsi="Times New Roman" w:cs="Times New Roman"/>
+          <w:lang w:val="en-US"/>
+        </w:rPr>
+        <w:t>Complexity: T(n) = O(</w:t>
+      </w:r>
+      <w:proofErr w:type="spellStart"/>
+      <w:r>
+        <w:rPr>
+          <w:rFonts w:ascii="Times New Roman" w:hAnsi="Times New Roman" w:cs="Times New Roman"/>
+          <w:lang w:val="en-US"/>
+        </w:rPr>
+        <w:t>nlogn</w:t>
+      </w:r>
+      <w:proofErr w:type="spellEnd"/>
+      <w:r>
+        <w:rPr>
+          <w:rFonts w:ascii="Times New Roman" w:hAnsi="Times New Roman" w:cs="Times New Roman"/>
+          <w:lang w:val="en-US"/>
+        </w:rPr>
+        <w:t>)</w:t>
+      </w:r>
+    </w:p>
+    <w:p>
+      <w:pPr>
+        <w:rPr>
+          <w:rFonts w:ascii="Times New Roman" w:hAnsi="Times New Roman" w:cs="Times New Roman"/>
+          <w:lang w:val="en-US"/>
+        </w:rPr>
+      </w:pPr>
+      <w:r>
+        <w:rPr>
+          <w:rFonts w:ascii="Times New Roman" w:hAnsi="Times New Roman" w:cs="Times New Roman"/>
+          <w:lang w:val="en-US"/>
+        </w:rPr>
+        <w:t xml:space="preserve">+ Merge </w:t>
+      </w:r>
+      <w:proofErr w:type="gramStart"/>
+      <w:r>
+        <w:rPr>
+          <w:rFonts w:ascii="Times New Roman" w:hAnsi="Times New Roman" w:cs="Times New Roman"/>
+          <w:lang w:val="en-US"/>
+        </w:rPr>
+        <w:t>sort</w:t>
+      </w:r>
+      <w:proofErr w:type="gramEnd"/>
+    </w:p>
+    <w:p>
+      <w:pPr>
+        <w:rPr>
+          <w:rFonts w:ascii="Times New Roman" w:hAnsi="Times New Roman" w:cs="Times New Roman"/>
+          <w:lang w:val="en-US"/>
+        </w:rPr>
+      </w:pPr>
+      <w:r>
+        <w:rPr>
+          <w:rFonts w:ascii="Times New Roman" w:hAnsi="Times New Roman" w:cs="Times New Roman"/>
+          <w:lang w:val="en-US"/>
+        </w:rPr>
+        <w:t>Complexity: T(n) = O(</w:t>
+      </w:r>
+      <w:proofErr w:type="spellStart"/>
+      <w:r>
+        <w:rPr>
+          <w:rFonts w:ascii="Times New Roman" w:hAnsi="Times New Roman" w:cs="Times New Roman"/>
+          <w:lang w:val="en-US"/>
+        </w:rPr>
+        <w:t>nlogn</w:t>
+      </w:r>
+      <w:proofErr w:type="spellEnd"/>
+      <w:r>
+        <w:rPr>
+          <w:rFonts w:ascii="Times New Roman" w:hAnsi="Times New Roman" w:cs="Times New Roman"/>
+          <w:lang w:val="en-US"/>
+        </w:rPr>
+        <w:t>)</w:t>
+      </w:r>
+    </w:p>
+    <w:p>
+      <w:pPr>
+        <w:rPr>
+          <w:rFonts w:ascii="Times New Roman" w:hAnsi="Times New Roman" w:cs="Times New Roman"/>
+          <w:lang w:val="en-US"/>
+        </w:rPr>
+      </w:pPr>
+      <w:r>
+        <w:rPr>
+          <w:rFonts w:ascii="Times New Roman" w:hAnsi="Times New Roman" w:cs="Times New Roman"/>
+          <w:lang w:val="en-US"/>
+        </w:rPr>
+        <w:t>+ Counting sort</w:t>
+      </w:r>
+    </w:p>
+    <w:p>
+      <w:pPr>
+        <w:rPr>
+          <w:rFonts w:ascii="Times New Roman" w:hAnsi="Times New Roman" w:cs="Times New Roman"/>
+          <w:lang w:val="en-US"/>
+        </w:rPr>
+      </w:pPr>
+      <w:r>
+        <w:rPr>
+          <w:rFonts w:ascii="Times New Roman" w:hAnsi="Times New Roman" w:cs="Times New Roman"/>
+          <w:lang w:val="en-US"/>
+        </w:rPr>
+        <w:t>Complexity: T(n) = O(n)</w:t>
+      </w:r>
+    </w:p>
+    <w:p>
+      <w:pPr>
+        <w:rPr>
+          <w:rFonts w:ascii="Times New Roman" w:hAnsi="Times New Roman" w:cs="Times New Roman"/>
+          <w:lang w:val="en-US"/>
+        </w:rPr>
+      </w:pPr>
+      <w:r>
+        <w:rPr>
+          <w:rFonts w:ascii="Times New Roman" w:hAnsi="Times New Roman" w:cs="Times New Roman"/>
+          <w:lang w:val="en-US"/>
+        </w:rPr>
+        <w:lastRenderedPageBreak/>
+        <w:t>+ Bucket sort</w:t>
+      </w:r>
+    </w:p>
+    <w:p>
+      <w:pPr>
+        <w:rPr>
+          <w:rFonts w:ascii="Times New Roman" w:hAnsi="Times New Roman" w:cs="Times New Roman"/>
+          <w:lang w:val="en-US"/>
+        </w:rPr>
+      </w:pPr>
+      <w:r>
+        <w:rPr>
+          <w:rFonts w:ascii="Times New Roman" w:hAnsi="Times New Roman" w:cs="Times New Roman"/>
+          <w:lang w:val="en-US"/>
+        </w:rPr>
+        <w:t>Complexity: T(n) = O(n)</w:t>
+      </w:r>
+    </w:p>
+    <w:p>
+      <w:pPr>
+        <w:rPr>
+          <w:rFonts w:ascii="Times New Roman" w:hAnsi="Times New Roman" w:cs="Times New Roman"/>
+          <w:b/>
+          <w:bCs/>
+          <w:lang w:val="en-US"/>
+        </w:rPr>
+      </w:pPr>
+      <w:r>
+        <w:rPr>
+          <w:rFonts w:ascii="Times New Roman" w:hAnsi="Times New Roman" w:cs="Times New Roman"/>
+          <w:b/>
+          <w:bCs/>
+          <w:lang w:val="en-US"/>
+        </w:rPr>
+        <w:t xml:space="preserve">1.7. </w:t>
+      </w:r>
+      <w:proofErr w:type="gramStart"/>
+      <w:r>
+        <w:rPr>
+          <w:rFonts w:ascii="Times New Roman" w:hAnsi="Times New Roman" w:cs="Times New Roman"/>
+          <w:b/>
+          <w:bCs/>
+          <w:lang w:val="en-US"/>
+        </w:rPr>
+        <w:t>Search</w:t>
+      </w:r>
+      <w:proofErr w:type="gramEnd"/>
+      <w:r>
+        <w:rPr>
+          <w:rFonts w:ascii="Times New Roman" w:hAnsi="Times New Roman" w:cs="Times New Roman"/>
+          <w:b/>
+          <w:bCs/>
+          <w:lang w:val="en-US"/>
+        </w:rPr>
+        <w:t xml:space="preserve"> in Array</w:t>
+      </w:r>
+      <w:r>
+        <w:rPr>
+          <w:rFonts w:ascii="Times New Roman" w:hAnsi="Times New Roman" w:cs="Times New Roman"/>
+          <w:b/>
+          <w:bCs/>
+          <w:lang w:val="en-US"/>
+        </w:rPr>
+        <w:t>.</w:t>
+      </w:r>
+    </w:p>
+    <w:p>
+      <w:pPr>
+        <w:rPr>
+          <w:rFonts w:ascii="Times New Roman" w:hAnsi="Times New Roman" w:cs="Times New Roman"/>
+          <w:lang w:val="en-US"/>
+        </w:rPr>
+      </w:pPr>
+      <w:r>
+        <w:rPr>
+          <w:rFonts w:ascii="Times New Roman" w:hAnsi="Times New Roman" w:cs="Times New Roman"/>
+          <w:b/>
+          <w:bCs/>
+          <w:lang w:val="en-US"/>
+        </w:rPr>
+        <w:t xml:space="preserve">+ </w:t>
+      </w:r>
+      <w:r>
+        <w:rPr>
+          <w:rFonts w:ascii="Times New Roman" w:hAnsi="Times New Roman" w:cs="Times New Roman"/>
+          <w:lang w:val="en-US"/>
+        </w:rPr>
+        <w:t>Sequential Search</w:t>
+      </w:r>
+    </w:p>
+    <w:p>
+      <w:pPr>
+        <w:rPr>
+          <w:rFonts w:ascii="Times New Roman" w:hAnsi="Times New Roman" w:cs="Times New Roman"/>
+          <w:lang w:val="en-US"/>
+        </w:rPr>
+      </w:pPr>
+      <w:r>
+        <w:rPr>
+          <w:rFonts w:ascii="Times New Roman" w:hAnsi="Times New Roman" w:cs="Times New Roman"/>
+          <w:lang w:val="en-US"/>
+        </w:rPr>
+        <w:t>Complexity: T(n) = O(n)</w:t>
+      </w:r>
+    </w:p>
+    <w:p>
+      <w:pPr>
+        <w:rPr>
+          <w:rFonts w:ascii="Times New Roman" w:hAnsi="Times New Roman" w:cs="Times New Roman"/>
+          <w:lang w:val="en-US"/>
+        </w:rPr>
+      </w:pPr>
+      <w:r>
+        <w:rPr>
+          <w:rFonts w:ascii="Times New Roman" w:hAnsi="Times New Roman" w:cs="Times New Roman"/>
+          <w:lang w:val="en-US"/>
+        </w:rPr>
+        <w:t>+ Binary Search</w:t>
+      </w:r>
+    </w:p>
+    <w:p>
+      <w:pPr>
+        <w:rPr>
+          <w:rFonts w:ascii="Times New Roman" w:hAnsi="Times New Roman" w:cs="Times New Roman"/>
+          <w:lang w:val="en-US"/>
+        </w:rPr>
+      </w:pPr>
+      <w:r>
+        <w:rPr>
+          <w:rFonts w:ascii="Times New Roman" w:hAnsi="Times New Roman" w:cs="Times New Roman"/>
+          <w:lang w:val="en-US"/>
+        </w:rPr>
+        <w:t>Complexity: T(n) = O(</w:t>
+      </w:r>
+      <w:proofErr w:type="spellStart"/>
+      <w:r>
+        <w:rPr>
+          <w:rFonts w:ascii="Times New Roman" w:hAnsi="Times New Roman" w:cs="Times New Roman"/>
+          <w:lang w:val="en-US"/>
+        </w:rPr>
+        <w:t>logn</w:t>
+      </w:r>
+      <w:proofErr w:type="spellEnd"/>
+      <w:r>
+        <w:rPr>
+          <w:rFonts w:ascii="Times New Roman" w:hAnsi="Times New Roman" w:cs="Times New Roman"/>
+          <w:lang w:val="en-US"/>
+        </w:rPr>
+        <w:t>)</w:t>
+      </w:r>
     </w:p>
     <w:p>
       <w:pPr>
@@ -603,7 +1550,7 @@
     <w:link w:val="Heading1Char"/>
     <w:uiPriority w:val="9"/>
     <w:qFormat/>
-    <w:rsid w:val="0022648A"/>
+    <w:rsid w:val="00476F3B"/>
     <w:pPr>
       <w:keepNext/>
       <w:keepLines/>
@@ -611,9 +1558,10 @@
       <w:outlineLvl w:val="0"/>
     </w:pPr>
     <w:rPr>
-      <w:rFonts w:asciiTheme="majorHAnsi" w:eastAsiaTheme="majorEastAsia" w:hAnsiTheme="majorHAnsi" w:cstheme="majorBidi"/>
-      <w:color w:val="0F4761" w:themeColor="accent1" w:themeShade="BF"/>
-      <w:sz w:val="40"/>
+      <w:rFonts w:ascii="Times New Roman" w:eastAsiaTheme="majorEastAsia" w:hAnsi="Times New Roman" w:cstheme="majorBidi"/>
+      <w:b/>
+      <w:color w:val="C00000"/>
+      <w:sz w:val="32"/>
       <w:szCs w:val="40"/>
     </w:rPr>
   </w:style>
@@ -623,10 +1571,9 @@
     <w:next w:val="Normal"/>
     <w:link w:val="Heading2Char"/>
     <w:uiPriority w:val="9"/>
-    <w:semiHidden/>
     <w:unhideWhenUsed/>
     <w:qFormat/>
-    <w:rsid w:val="0022648A"/>
+    <w:rsid w:val="00476F3B"/>
     <w:pPr>
       <w:keepNext/>
       <w:keepLines/>
@@ -634,9 +1581,10 @@
       <w:outlineLvl w:val="1"/>
     </w:pPr>
     <w:rPr>
-      <w:rFonts w:asciiTheme="majorHAnsi" w:eastAsiaTheme="majorEastAsia" w:hAnsiTheme="majorHAnsi" w:cstheme="majorBidi"/>
-      <w:color w:val="0F4761" w:themeColor="accent1" w:themeShade="BF"/>
-      <w:sz w:val="32"/>
+      <w:rFonts w:ascii="Times New Roman" w:eastAsiaTheme="majorEastAsia" w:hAnsi="Times New Roman" w:cstheme="majorBidi"/>
+      <w:b/>
+      <w:color w:val="0070C0"/>
+      <w:sz w:val="28"/>
       <w:szCs w:val="32"/>
     </w:rPr>
   </w:style>
@@ -827,11 +1775,12 @@
     <w:basedOn w:val="DefaultParagraphFont"/>
     <w:link w:val="Heading1"/>
     <w:uiPriority w:val="9"/>
-    <w:rsid w:val="0022648A"/>
-    <w:rPr>
-      <w:rFonts w:asciiTheme="majorHAnsi" w:eastAsiaTheme="majorEastAsia" w:hAnsiTheme="majorHAnsi" w:cstheme="majorBidi"/>
-      <w:color w:val="0F4761" w:themeColor="accent1" w:themeShade="BF"/>
-      <w:sz w:val="40"/>
+    <w:rsid w:val="00476F3B"/>
+    <w:rPr>
+      <w:rFonts w:ascii="Times New Roman" w:eastAsiaTheme="majorEastAsia" w:hAnsi="Times New Roman" w:cstheme="majorBidi"/>
+      <w:b/>
+      <w:color w:val="C00000"/>
+      <w:sz w:val="32"/>
       <w:szCs w:val="40"/>
     </w:rPr>
   </w:style>
@@ -840,12 +1789,12 @@
     <w:basedOn w:val="DefaultParagraphFont"/>
     <w:link w:val="Heading2"/>
     <w:uiPriority w:val="9"/>
-    <w:semiHidden/>
-    <w:rsid w:val="0022648A"/>
-    <w:rPr>
-      <w:rFonts w:asciiTheme="majorHAnsi" w:eastAsiaTheme="majorEastAsia" w:hAnsiTheme="majorHAnsi" w:cstheme="majorBidi"/>
-      <w:color w:val="0F4761" w:themeColor="accent1" w:themeShade="BF"/>
-      <w:sz w:val="32"/>
+    <w:rsid w:val="00476F3B"/>
+    <w:rPr>
+      <w:rFonts w:ascii="Times New Roman" w:eastAsiaTheme="majorEastAsia" w:hAnsi="Times New Roman" w:cstheme="majorBidi"/>
+      <w:b/>
+      <w:color w:val="0070C0"/>
+      <w:sz w:val="28"/>
       <w:szCs w:val="32"/>
     </w:rPr>
   </w:style>

</xml_diff>